<commit_message>
Updates to Design Documents
</commit_message>
<xml_diff>
--- a/Doc/TeamReport.docx
+++ b/Doc/TeamReport.docx
@@ -1051,32 +1051,109 @@
         <w:rPr>
           <w:rFonts w:ascii="Times New Roman" w:hAnsi="Times New Roman" w:cs="Times New Roman"/>
           <w:b/>
-          <w:sz w:val="24"/>
-        </w:rPr>
-        <w:t>Client - Connection Phase:</w:t>
-      </w:r>
-    </w:p>
-    <w:p>
-      <w:pPr>
-        <w:spacing w:line="276" w:lineRule="auto"/>
-        <w:rPr>
-          <w:rFonts w:ascii="Times New Roman" w:hAnsi="Times New Roman" w:cs="Times New Roman"/>
-          <w:b/>
-          <w:sz w:val="24"/>
-        </w:rPr>
-      </w:pPr>
-      <w:r>
-        <w:rPr>
-          <w:rFonts w:ascii="Times New Roman" w:hAnsi="Times New Roman" w:cs="Times New Roman"/>
-          <w:b/>
           <w:noProof/>
           <w:sz w:val="24"/>
         </w:rPr>
         <w:drawing>
-          <wp:inline distT="0" distB="0" distL="0" distR="0" wp14:anchorId="5C0E3992" wp14:editId="3E3E0941">
-            <wp:extent cx="6038850" cy="6093548"/>
+          <wp:anchor distT="0" distB="0" distL="114300" distR="114300" simplePos="0" relativeHeight="251658240" behindDoc="1" locked="0" layoutInCell="1" allowOverlap="1" wp14:anchorId="23F219B5" wp14:editId="387DDACD">
+            <wp:simplePos x="0" y="0"/>
+            <wp:positionH relativeFrom="margin">
+              <wp:align>center</wp:align>
+            </wp:positionH>
+            <wp:positionV relativeFrom="paragraph">
+              <wp:posOffset>327551</wp:posOffset>
+            </wp:positionV>
+            <wp:extent cx="6290310" cy="6346825"/>
             <wp:effectExtent l="0" t="0" r="0" b="0"/>
-            <wp:docPr id="1" name="Picture 1"/>
+            <wp:wrapTight wrapText="bothSides">
+              <wp:wrapPolygon edited="0">
+                <wp:start x="10270" y="0"/>
+                <wp:lineTo x="9747" y="130"/>
+                <wp:lineTo x="8766" y="778"/>
+                <wp:lineTo x="8766" y="1037"/>
+                <wp:lineTo x="8439" y="1556"/>
+                <wp:lineTo x="8242" y="2010"/>
+                <wp:lineTo x="3205" y="2658"/>
+                <wp:lineTo x="3140" y="3112"/>
+                <wp:lineTo x="4710" y="3112"/>
+                <wp:lineTo x="2355" y="3436"/>
+                <wp:lineTo x="2290" y="3566"/>
+                <wp:lineTo x="3402" y="4149"/>
+                <wp:lineTo x="3271" y="4279"/>
+                <wp:lineTo x="5953" y="5187"/>
+                <wp:lineTo x="5168" y="6224"/>
+                <wp:lineTo x="4187" y="6224"/>
+                <wp:lineTo x="2617" y="6872"/>
+                <wp:lineTo x="2551" y="7456"/>
+                <wp:lineTo x="2551" y="8234"/>
+                <wp:lineTo x="2617" y="8558"/>
+                <wp:lineTo x="4121" y="9336"/>
+                <wp:lineTo x="4579" y="9401"/>
+                <wp:lineTo x="4972" y="12448"/>
+                <wp:lineTo x="458" y="12642"/>
+                <wp:lineTo x="196" y="12966"/>
+                <wp:lineTo x="785" y="13485"/>
+                <wp:lineTo x="327" y="14133"/>
+                <wp:lineTo x="392" y="14328"/>
+                <wp:lineTo x="1047" y="14522"/>
+                <wp:lineTo x="523" y="15430"/>
+                <wp:lineTo x="654" y="15560"/>
+                <wp:lineTo x="5364" y="15560"/>
+                <wp:lineTo x="5495" y="16597"/>
+                <wp:lineTo x="3859" y="17959"/>
+                <wp:lineTo x="3402" y="18542"/>
+                <wp:lineTo x="3402" y="18866"/>
+                <wp:lineTo x="3794" y="19709"/>
+                <wp:lineTo x="3859" y="19968"/>
+                <wp:lineTo x="7326" y="20746"/>
+                <wp:lineTo x="8439" y="20746"/>
+                <wp:lineTo x="8439" y="21071"/>
+                <wp:lineTo x="8569" y="21200"/>
+                <wp:lineTo x="9027" y="21330"/>
+                <wp:lineTo x="10008" y="21330"/>
+                <wp:lineTo x="12429" y="21200"/>
+                <wp:lineTo x="13018" y="21135"/>
+                <wp:lineTo x="12887" y="20746"/>
+                <wp:lineTo x="13868" y="20746"/>
+                <wp:lineTo x="17139" y="19968"/>
+                <wp:lineTo x="17204" y="19709"/>
+                <wp:lineTo x="17662" y="18801"/>
+                <wp:lineTo x="17727" y="18607"/>
+                <wp:lineTo x="17139" y="17894"/>
+                <wp:lineTo x="16746" y="17634"/>
+                <wp:lineTo x="15569" y="16597"/>
+                <wp:lineTo x="15700" y="15560"/>
+                <wp:lineTo x="16877" y="15560"/>
+                <wp:lineTo x="20737" y="14782"/>
+                <wp:lineTo x="20737" y="14522"/>
+                <wp:lineTo x="21194" y="13939"/>
+                <wp:lineTo x="20802" y="13680"/>
+                <wp:lineTo x="21194" y="13485"/>
+                <wp:lineTo x="21194" y="12513"/>
+                <wp:lineTo x="16027" y="12448"/>
+                <wp:lineTo x="16354" y="9336"/>
+                <wp:lineTo x="16877" y="9336"/>
+                <wp:lineTo x="18382" y="8558"/>
+                <wp:lineTo x="18447" y="8299"/>
+                <wp:lineTo x="18512" y="7521"/>
+                <wp:lineTo x="18512" y="7002"/>
+                <wp:lineTo x="17204" y="6354"/>
+                <wp:lineTo x="16419" y="6224"/>
+                <wp:lineTo x="16223" y="5900"/>
+                <wp:lineTo x="15765" y="5187"/>
+                <wp:lineTo x="18839" y="4149"/>
+                <wp:lineTo x="19428" y="3371"/>
+                <wp:lineTo x="19036" y="3306"/>
+                <wp:lineTo x="19167" y="2982"/>
+                <wp:lineTo x="19167" y="2528"/>
+                <wp:lineTo x="13737" y="2075"/>
+                <wp:lineTo x="13345" y="843"/>
+                <wp:lineTo x="12298" y="130"/>
+                <wp:lineTo x="11775" y="0"/>
+                <wp:lineTo x="10270" y="0"/>
+              </wp:wrapPolygon>
+            </wp:wrapTight>
+            <wp:docPr id="6" name="Picture 6"/>
             <wp:cNvGraphicFramePr>
               <a:graphicFrameLocks xmlns:a="http://schemas.openxmlformats.org/drawingml/2006/main" noChangeAspect="1"/>
             </wp:cNvGraphicFramePr>
@@ -1105,7 +1182,7 @@
                   <pic:spPr bwMode="auto">
                     <a:xfrm>
                       <a:off x="0" y="0"/>
-                      <a:ext cx="6049673" cy="6104469"/>
+                      <a:ext cx="6290310" cy="6346825"/>
                     </a:xfrm>
                     <a:prstGeom prst="rect">
                       <a:avLst/>
@@ -1115,9 +1192,33 @@
                 </pic:pic>
               </a:graphicData>
             </a:graphic>
-          </wp:inline>
+            <wp14:sizeRelH relativeFrom="page">
+              <wp14:pctWidth>0</wp14:pctWidth>
+            </wp14:sizeRelH>
+            <wp14:sizeRelV relativeFrom="page">
+              <wp14:pctHeight>0</wp14:pctHeight>
+            </wp14:sizeRelV>
+          </wp:anchor>
         </w:drawing>
       </w:r>
+      <w:r>
+        <w:rPr>
+          <w:rFonts w:ascii="Times New Roman" w:hAnsi="Times New Roman" w:cs="Times New Roman"/>
+          <w:b/>
+          <w:sz w:val="24"/>
+        </w:rPr>
+        <w:t>Client - Connection Phase:</w:t>
+      </w:r>
+    </w:p>
+    <w:p>
+      <w:pPr>
+        <w:spacing w:line="276" w:lineRule="auto"/>
+        <w:rPr>
+          <w:rFonts w:ascii="Times New Roman" w:hAnsi="Times New Roman" w:cs="Times New Roman"/>
+          <w:b/>
+          <w:sz w:val="24"/>
+        </w:rPr>
+      </w:pPr>
     </w:p>
     <w:p>
       <w:pPr>
@@ -1271,6 +1372,7 @@
           <w:sz w:val="24"/>
         </w:rPr>
       </w:pPr>
+      <w:bookmarkStart w:id="0" w:name="_GoBack"/>
       <w:r>
         <w:rPr>
           <w:rFonts w:ascii="Times New Roman" w:hAnsi="Times New Roman" w:cs="Times New Roman"/>
@@ -1279,10 +1381,98 @@
           <w:sz w:val="24"/>
         </w:rPr>
         <w:drawing>
-          <wp:inline distT="0" distB="0" distL="0" distR="0" wp14:anchorId="5874D9F1" wp14:editId="2A583401">
-            <wp:extent cx="6044175" cy="6124575"/>
+          <wp:anchor distT="0" distB="0" distL="114300" distR="114300" simplePos="0" relativeHeight="251659264" behindDoc="1" locked="0" layoutInCell="1" allowOverlap="1" wp14:anchorId="6A874C16" wp14:editId="5774BE2A">
+            <wp:simplePos x="0" y="0"/>
+            <wp:positionH relativeFrom="margin">
+              <wp:align>center</wp:align>
+            </wp:positionH>
+            <wp:positionV relativeFrom="paragraph">
+              <wp:posOffset>122424</wp:posOffset>
+            </wp:positionV>
+            <wp:extent cx="6507480" cy="6123305"/>
             <wp:effectExtent l="0" t="0" r="0" b="0"/>
-            <wp:docPr id="3" name="Picture 3"/>
+            <wp:wrapTight wrapText="bothSides">
+              <wp:wrapPolygon edited="0">
+                <wp:start x="7272" y="67"/>
+                <wp:lineTo x="4806" y="202"/>
+                <wp:lineTo x="4679" y="1411"/>
+                <wp:lineTo x="4679" y="2285"/>
+                <wp:lineTo x="8536" y="2352"/>
+                <wp:lineTo x="8473" y="3629"/>
+                <wp:lineTo x="6007" y="6653"/>
+                <wp:lineTo x="1075" y="6921"/>
+                <wp:lineTo x="1012" y="7190"/>
+                <wp:lineTo x="1581" y="7728"/>
+                <wp:lineTo x="1581" y="8333"/>
+                <wp:lineTo x="2719" y="8803"/>
+                <wp:lineTo x="4173" y="8803"/>
+                <wp:lineTo x="3225" y="9878"/>
+                <wp:lineTo x="2403" y="10214"/>
+                <wp:lineTo x="1265" y="10819"/>
+                <wp:lineTo x="1138" y="11289"/>
+                <wp:lineTo x="1138" y="12230"/>
+                <wp:lineTo x="2593" y="13104"/>
+                <wp:lineTo x="2972" y="13104"/>
+                <wp:lineTo x="5501" y="16329"/>
+                <wp:lineTo x="2529" y="16665"/>
+                <wp:lineTo x="2529" y="17136"/>
+                <wp:lineTo x="6386" y="17405"/>
+                <wp:lineTo x="2213" y="17405"/>
+                <wp:lineTo x="2213" y="18278"/>
+                <wp:lineTo x="7272" y="18480"/>
+                <wp:lineTo x="8030" y="19555"/>
+                <wp:lineTo x="8600" y="20630"/>
+                <wp:lineTo x="8663" y="20832"/>
+                <wp:lineTo x="9611" y="21504"/>
+                <wp:lineTo x="9864" y="21504"/>
+                <wp:lineTo x="11319" y="21504"/>
+                <wp:lineTo x="11571" y="21504"/>
+                <wp:lineTo x="12457" y="20832"/>
+                <wp:lineTo x="12520" y="20025"/>
+                <wp:lineTo x="12393" y="19555"/>
+                <wp:lineTo x="10749" y="18480"/>
+                <wp:lineTo x="12014" y="18480"/>
+                <wp:lineTo x="14354" y="17808"/>
+                <wp:lineTo x="14290" y="17405"/>
+                <wp:lineTo x="15239" y="17405"/>
+                <wp:lineTo x="15239" y="15254"/>
+                <wp:lineTo x="14164" y="15187"/>
+                <wp:lineTo x="14164" y="14851"/>
+                <wp:lineTo x="10686" y="14179"/>
+                <wp:lineTo x="10686" y="13104"/>
+                <wp:lineTo x="14037" y="13104"/>
+                <wp:lineTo x="18780" y="12499"/>
+                <wp:lineTo x="18843" y="11289"/>
+                <wp:lineTo x="18337" y="11222"/>
+                <wp:lineTo x="13405" y="10953"/>
+                <wp:lineTo x="18148" y="10953"/>
+                <wp:lineTo x="20993" y="10550"/>
+                <wp:lineTo x="20867" y="9878"/>
+                <wp:lineTo x="21119" y="9609"/>
+                <wp:lineTo x="20993" y="9273"/>
+                <wp:lineTo x="20487" y="8803"/>
+                <wp:lineTo x="21246" y="8198"/>
+                <wp:lineTo x="21056" y="7997"/>
+                <wp:lineTo x="18717" y="7661"/>
+                <wp:lineTo x="18527" y="7056"/>
+                <wp:lineTo x="18274" y="6653"/>
+                <wp:lineTo x="17009" y="6048"/>
+                <wp:lineTo x="15808" y="5578"/>
+                <wp:lineTo x="18021" y="4973"/>
+                <wp:lineTo x="18021" y="4502"/>
+                <wp:lineTo x="18843" y="4435"/>
+                <wp:lineTo x="18717" y="3562"/>
+                <wp:lineTo x="18021" y="3293"/>
+                <wp:lineTo x="18337" y="3158"/>
+                <wp:lineTo x="17958" y="2352"/>
+                <wp:lineTo x="10813" y="1277"/>
+                <wp:lineTo x="10307" y="941"/>
+                <wp:lineTo x="8030" y="202"/>
+                <wp:lineTo x="7525" y="67"/>
+                <wp:lineTo x="7272" y="67"/>
+              </wp:wrapPolygon>
+            </wp:wrapTight>
+            <wp:docPr id="7" name="Picture 7"/>
             <wp:cNvGraphicFramePr>
               <a:graphicFrameLocks xmlns:a="http://schemas.openxmlformats.org/drawingml/2006/main" noChangeAspect="1"/>
             </wp:cNvGraphicFramePr>
@@ -1290,7 +1480,7 @@
               <a:graphicData uri="http://schemas.openxmlformats.org/drawingml/2006/picture">
                 <pic:pic xmlns:pic="http://schemas.openxmlformats.org/drawingml/2006/picture">
                   <pic:nvPicPr>
-                    <pic:cNvPr id="0" name="Picture 4"/>
+                    <pic:cNvPr id="0" name="Picture 3"/>
                     <pic:cNvPicPr>
                       <a:picLocks noChangeAspect="1" noChangeArrowheads="1"/>
                     </pic:cNvPicPr>
@@ -1311,7 +1501,7 @@
                   <pic:spPr bwMode="auto">
                     <a:xfrm>
                       <a:off x="0" y="0"/>
-                      <a:ext cx="6050953" cy="6131443"/>
+                      <a:ext cx="6507480" cy="6123305"/>
                     </a:xfrm>
                     <a:prstGeom prst="rect">
                       <a:avLst/>
@@ -1321,9 +1511,16 @@
                 </pic:pic>
               </a:graphicData>
             </a:graphic>
-          </wp:inline>
+            <wp14:sizeRelH relativeFrom="page">
+              <wp14:pctWidth>0</wp14:pctWidth>
+            </wp14:sizeRelH>
+            <wp14:sizeRelV relativeFrom="page">
+              <wp14:pctHeight>0</wp14:pctHeight>
+            </wp14:sizeRelV>
+          </wp:anchor>
         </w:drawing>
       </w:r>
+      <w:bookmarkEnd w:id="0"/>
     </w:p>
     <w:p>
       <w:pPr>
@@ -1557,16 +1754,7 @@
           <w:rFonts w:ascii="Times New Roman" w:hAnsi="Times New Roman" w:cs="Times New Roman"/>
           <w:sz w:val="24"/>
         </w:rPr>
-        <w:t xml:space="preserve"> on the </w:t>
-      </w:r>
-      <w:bookmarkStart w:id="0" w:name="_GoBack"/>
-      <w:bookmarkEnd w:id="0"/>
-      <w:r>
-        <w:rPr>
-          <w:rFonts w:ascii="Times New Roman" w:hAnsi="Times New Roman" w:cs="Times New Roman"/>
-          <w:sz w:val="24"/>
-        </w:rPr>
-        <w:t xml:space="preserve">client side, as TCP is a byte-stream oriented protocol. </w:t>
+        <w:t xml:space="preserve"> on the client side, as TCP is a byte-stream oriented protocol. </w:t>
       </w:r>
       <w:r>
         <w:rPr>

</xml_diff>

<commit_message>
Numbering sessions, minor output changes
</commit_message>
<xml_diff>
--- a/Doc/TeamReport.docx
+++ b/Doc/TeamReport.docx
@@ -2048,21 +2048,65 @@
           <w:rFonts w:ascii="Times New Roman" w:hAnsi="Times New Roman" w:cs="Times New Roman"/>
           <w:sz w:val="24"/>
         </w:rPr>
-        <w:t xml:space="preserve">UNREACHABLE: Sent by the server to client to notify </w:t>
-      </w:r>
-      <w:r>
-        <w:rPr>
-          <w:rFonts w:ascii="Times New Roman" w:hAnsi="Times New Roman" w:cs="Times New Roman"/>
-          <w:sz w:val="24"/>
-        </w:rPr>
-        <w:t xml:space="preserve">that the requested </w:t>
-      </w:r>
-      <w:r>
-        <w:rPr>
-          <w:rFonts w:ascii="Times New Roman" w:hAnsi="Times New Roman" w:cs="Times New Roman"/>
-          <w:sz w:val="24"/>
-        </w:rPr>
-        <w:t>client is not</w:t>
+        <w:t>UNREACHABLE</w:t>
+      </w:r>
+      <w:r>
+        <w:rPr>
+          <w:rFonts w:ascii="Times New Roman" w:hAnsi="Times New Roman" w:cs="Times New Roman"/>
+          <w:sz w:val="24"/>
+        </w:rPr>
+        <w:t>(Client-ID-B)</w:t>
+      </w:r>
+      <w:r>
+        <w:rPr>
+          <w:rFonts w:ascii="Times New Roman" w:hAnsi="Times New Roman" w:cs="Times New Roman"/>
+          <w:sz w:val="24"/>
+        </w:rPr>
+        <w:t>: Sent by the server to client</w:t>
+      </w:r>
+      <w:r>
+        <w:rPr>
+          <w:rFonts w:ascii="Times New Roman" w:hAnsi="Times New Roman" w:cs="Times New Roman"/>
+          <w:sz w:val="24"/>
+        </w:rPr>
+        <w:t xml:space="preserve"> A</w:t>
+      </w:r>
+      <w:r>
+        <w:rPr>
+          <w:rFonts w:ascii="Times New Roman" w:hAnsi="Times New Roman" w:cs="Times New Roman"/>
+          <w:sz w:val="24"/>
+        </w:rPr>
+        <w:t xml:space="preserve"> to notify </w:t>
+      </w:r>
+      <w:r>
+        <w:rPr>
+          <w:rFonts w:ascii="Times New Roman" w:hAnsi="Times New Roman" w:cs="Times New Roman"/>
+          <w:sz w:val="24"/>
+        </w:rPr>
+        <w:t xml:space="preserve">that the </w:t>
+      </w:r>
+      <w:r>
+        <w:rPr>
+          <w:rFonts w:ascii="Times New Roman" w:hAnsi="Times New Roman" w:cs="Times New Roman"/>
+          <w:sz w:val="24"/>
+        </w:rPr>
+        <w:t>client</w:t>
+      </w:r>
+      <w:r>
+        <w:rPr>
+          <w:rFonts w:ascii="Times New Roman" w:hAnsi="Times New Roman" w:cs="Times New Roman"/>
+          <w:sz w:val="24"/>
+        </w:rPr>
+        <w:t xml:space="preserve"> B</w:t>
+      </w:r>
+      <w:bookmarkStart w:id="0" w:name="_GoBack"/>
+      <w:bookmarkEnd w:id="0"/>
+      <w:r>
+        <w:rPr>
+          <w:rFonts w:ascii="Times New Roman" w:hAnsi="Times New Roman" w:cs="Times New Roman"/>
+          <w:sz w:val="24"/>
+        </w:rPr>
+        <w:t xml:space="preserve"> is not</w:t>
       </w:r>
       <w:r>
         <w:rPr>
@@ -2188,16 +2232,7 @@
           <w:rFonts w:ascii="Times New Roman" w:hAnsi="Times New Roman" w:cs="Times New Roman"/>
           <w:sz w:val="24"/>
         </w:rPr>
-        <w:t>CHAT (</w:t>
-      </w:r>
-      <w:bookmarkStart w:id="0" w:name="_GoBack"/>
-      <w:bookmarkEnd w:id="0"/>
-      <w:r>
-        <w:rPr>
-          <w:rFonts w:ascii="Times New Roman" w:hAnsi="Times New Roman" w:cs="Times New Roman"/>
-          <w:sz w:val="24"/>
-        </w:rPr>
-        <w:t>chat message): Exchanged between the clients, relayed by the server.</w:t>
+        <w:t>CHAT (chat message): Exchanged between the clients, relayed by the server.</w:t>
       </w:r>
       <w:r>
         <w:rPr>

</xml_diff>